<commit_message>
Updated paper outlines from meeting
</commit_message>
<xml_diff>
--- a/Paper_outlines.docx
+++ b/Paper_outlines.docx
@@ -1,6 +1,6 @@
 
 <file path=word/document.xml><?xml version="1.0" encoding="utf-8"?>
-<w:document xmlns:wpc="http://schemas.microsoft.com/office/word/2010/wordprocessingCanvas" xmlns:cx="http://schemas.microsoft.com/office/drawing/2014/chartex" xmlns:cx1="http://schemas.microsoft.com/office/drawing/2015/9/8/chartex" xmlns:cx2="http://schemas.microsoft.com/office/drawing/2015/10/21/chartex" xmlns:cx3="http://schemas.microsoft.com/office/drawing/2016/5/9/chartex" xmlns:cx4="http://schemas.microsoft.com/office/drawing/2016/5/10/chartex" xmlns:cx5="http://schemas.microsoft.com/office/drawing/2016/5/11/chartex" xmlns:cx6="http://schemas.microsoft.com/office/drawing/2016/5/12/chartex" xmlns:cx7="http://schemas.microsoft.com/office/drawing/2016/5/13/chartex" xmlns:cx8="http://schemas.microsoft.com/office/drawing/2016/5/14/chartex" xmlns:mc="http://schemas.openxmlformats.org/markup-compatibility/2006" xmlns:aink="http://schemas.microsoft.com/office/drawing/2016/ink" xmlns:am3d="http://schemas.microsoft.com/office/drawing/2017/model3d" xmlns:o="urn:schemas-microsoft-com:office:office" xmlns:r="http://schemas.openxmlformats.org/officeDocument/2006/relationships" xmlns:m="http://schemas.openxmlformats.org/officeDocument/2006/math" xmlns:v="urn:schemas-microsoft-com:vml" xmlns:wp14="http://schemas.microsoft.com/office/word/2010/wordprocessingDrawing" xmlns:wp="http://schemas.openxmlformats.org/drawingml/2006/wordprocessingDrawing" xmlns:w10="urn:schemas-microsoft-com:office:word" xmlns:w="http://schemas.openxmlformats.org/wordprocessingml/2006/main" xmlns:w14="http://schemas.microsoft.com/office/word/2010/wordml" xmlns:w15="http://schemas.microsoft.com/office/word/2012/wordml" xmlns:w16cex="http://schemas.microsoft.com/office/word/2018/wordml/cex" xmlns:w16cid="http://schemas.microsoft.com/office/word/2016/wordml/cid" xmlns:w16="http://schemas.microsoft.com/office/word/2018/wordml" xmlns:w16se="http://schemas.microsoft.com/office/word/2015/wordml/symex" xmlns:wpg="http://schemas.microsoft.com/office/word/2010/wordprocessingGroup" xmlns:wpi="http://schemas.microsoft.com/office/word/2010/wordprocessingInk" xmlns:wne="http://schemas.microsoft.com/office/word/2006/wordml" xmlns:wps="http://schemas.microsoft.com/office/word/2010/wordprocessingShape" mc:Ignorable="w14 w15 w16se w16cid w16 w16cex wp14">
+<w:document xmlns:wpc="http://schemas.microsoft.com/office/word/2010/wordprocessingCanvas" xmlns:cx="http://schemas.microsoft.com/office/drawing/2014/chartex" xmlns:cx1="http://schemas.microsoft.com/office/drawing/2015/9/8/chartex" xmlns:cx2="http://schemas.microsoft.com/office/drawing/2015/10/21/chartex" xmlns:cx3="http://schemas.microsoft.com/office/drawing/2016/5/9/chartex" xmlns:cx4="http://schemas.microsoft.com/office/drawing/2016/5/10/chartex" xmlns:cx5="http://schemas.microsoft.com/office/drawing/2016/5/11/chartex" xmlns:cx6="http://schemas.microsoft.com/office/drawing/2016/5/12/chartex" xmlns:cx7="http://schemas.microsoft.com/office/drawing/2016/5/13/chartex" xmlns:cx8="http://schemas.microsoft.com/office/drawing/2016/5/14/chartex" xmlns:mc="http://schemas.openxmlformats.org/markup-compatibility/2006" xmlns:aink="http://schemas.microsoft.com/office/drawing/2016/ink" xmlns:am3d="http://schemas.microsoft.com/office/drawing/2017/model3d" xmlns:o="urn:schemas-microsoft-com:office:office" xmlns:r="http://schemas.openxmlformats.org/officeDocument/2006/relationships" xmlns:m="http://schemas.openxmlformats.org/officeDocument/2006/math" xmlns:v="urn:schemas-microsoft-com:vml" xmlns:wp14="http://schemas.microsoft.com/office/word/2010/wordprocessingDrawing" xmlns:wp="http://schemas.openxmlformats.org/drawingml/2006/wordprocessingDrawing" xmlns:w10="urn:schemas-microsoft-com:office:word" xmlns:w="http://schemas.openxmlformats.org/wordprocessingml/2006/main" xmlns:w14="http://schemas.microsoft.com/office/word/2010/wordml" xmlns:w15="http://schemas.microsoft.com/office/word/2012/wordml" xmlns:w16cex="http://schemas.microsoft.com/office/word/2018/wordml/cex" xmlns:w16cid="http://schemas.microsoft.com/office/word/2016/wordml/cid" xmlns:w16="http://schemas.microsoft.com/office/word/2018/wordml" xmlns:w16sdtdh="http://schemas.microsoft.com/office/word/2020/wordml/sdtdatahash" xmlns:w16se="http://schemas.microsoft.com/office/word/2015/wordml/symex" xmlns:wpg="http://schemas.microsoft.com/office/word/2010/wordprocessingGroup" xmlns:wpi="http://schemas.microsoft.com/office/word/2010/wordprocessingInk" xmlns:wne="http://schemas.microsoft.com/office/word/2006/wordml" xmlns:wps="http://schemas.microsoft.com/office/word/2010/wordprocessingShape" mc:Ignorable="w14 w15 w16se w16cid w16 w16cex w16sdtdh wp14">
   <w:body>
     <w:p>
       <w:pPr>
@@ -172,10 +172,7 @@
         </w:numPr>
       </w:pPr>
       <w:r>
-        <w:t>Comparing unrestricted prior, prior restricted to valid degree distributions, posterior</w:t>
-      </w:r>
-      <w:r>
-        <w:t xml:space="preserve"> (did adding more data improve inference?)</w:t>
+        <w:t>Comparing unrestricted prior, prior restricted to valid degree distributions, posterior (did adding more data improve inference?)</w:t>
       </w:r>
     </w:p>
     <w:p>
@@ -328,7 +325,15 @@
         <w:t xml:space="preserve">Bias correction </w:t>
       </w:r>
       <w:r>
-        <w:t>for dyadic-independent network terms based on survey data</w:t>
+        <w:t xml:space="preserve">for </w:t>
+      </w:r>
+      <w:proofErr w:type="gramStart"/>
+      <w:r>
+        <w:t>egocentrically-estimated</w:t>
+      </w:r>
+      <w:proofErr w:type="gramEnd"/>
+      <w:r>
+        <w:t xml:space="preserve"> network terms based on survey data</w:t>
       </w:r>
     </w:p>
     <w:p>
@@ -340,7 +345,13 @@
         </w:numPr>
       </w:pPr>
       <w:r>
-        <w:t>While we can theoretically measure dyadic-independent network terms from egocentric data collection (attribute-based mixing, degree distribution), survey data can be biased.  This is particularly problematic when the contact network of interest involve</w:t>
+        <w:t xml:space="preserve">While we can theoretically measure </w:t>
+      </w:r>
+      <w:r>
+        <w:t>several</w:t>
+      </w:r>
+      <w:r>
+        <w:t xml:space="preserve"> network terms from egocentric data collection (attribute-based mixing, degree distribution), survey data can be biased.  This is particularly problematic when the contact network of interest involve</w:t>
       </w:r>
       <w:r>
         <w:t>s</w:t>
@@ -376,7 +387,33 @@
         </w:numPr>
       </w:pPr>
       <w:r>
-        <w:t>Ravi – remind me how we know this?</w:t>
+        <w:t>~95% reported on lifetime partner.  Implemented as 1</w:t>
+      </w:r>
+      <w:r>
+        <w:rPr>
+          <w:vertAlign w:val="superscript"/>
+        </w:rPr>
+        <w:t>st</w:t>
+      </w:r>
+      <w:r>
+        <w:t xml:space="preserve"> </w:t>
+      </w:r>
+      <w:proofErr w:type="spellStart"/>
+      <w:r>
+        <w:t>ptn</w:t>
+      </w:r>
+      <w:proofErr w:type="spellEnd"/>
+      <w:r>
+        <w:t>, lots of questions, do you have a 2</w:t>
+      </w:r>
+      <w:r>
+        <w:rPr>
+          <w:vertAlign w:val="superscript"/>
+        </w:rPr>
+        <w:t>nd</w:t>
+      </w:r>
+      <w:r>
+        <w:t xml:space="preserve"> most recent, lots of questions…people quit</w:t>
       </w:r>
     </w:p>
     <w:p>
@@ -409,6 +446,7 @@
         </w:numPr>
       </w:pPr>
       <w:r>
+        <w:lastRenderedPageBreak/>
         <w:t>Simulation study for bias correction on degree distribution</w:t>
       </w:r>
     </w:p>
@@ -421,7 +459,6 @@
         </w:numPr>
       </w:pPr>
       <w:r>
-        <w:lastRenderedPageBreak/>
         <w:t>Application to Mochudi data</w:t>
       </w:r>
     </w:p>
@@ -576,7 +613,19 @@
         </w:numPr>
       </w:pPr>
       <w:r>
-        <w:t>Is this where we add dyadic dependent term estimation?</w:t>
+        <w:t xml:space="preserve">Is this where we add </w:t>
+      </w:r>
+      <w:r>
+        <w:t xml:space="preserve">non-egocentrically estimated </w:t>
+      </w:r>
+      <w:r>
+        <w:t>term</w:t>
+      </w:r>
+      <w:r>
+        <w:t>s</w:t>
+      </w:r>
+      <w:r>
+        <w:t>?</w:t>
       </w:r>
     </w:p>
     <w:p>
@@ -904,7 +953,7 @@
 </file>
 
 <file path=word/numbering.xml><?xml version="1.0" encoding="utf-8"?>
-<w:numbering xmlns:wpc="http://schemas.microsoft.com/office/word/2010/wordprocessingCanvas" xmlns:cx="http://schemas.microsoft.com/office/drawing/2014/chartex" xmlns:cx1="http://schemas.microsoft.com/office/drawing/2015/9/8/chartex" xmlns:cx2="http://schemas.microsoft.com/office/drawing/2015/10/21/chartex" xmlns:cx3="http://schemas.microsoft.com/office/drawing/2016/5/9/chartex" xmlns:cx4="http://schemas.microsoft.com/office/drawing/2016/5/10/chartex" xmlns:cx5="http://schemas.microsoft.com/office/drawing/2016/5/11/chartex" xmlns:cx6="http://schemas.microsoft.com/office/drawing/2016/5/12/chartex" xmlns:cx7="http://schemas.microsoft.com/office/drawing/2016/5/13/chartex" xmlns:cx8="http://schemas.microsoft.com/office/drawing/2016/5/14/chartex" xmlns:mc="http://schemas.openxmlformats.org/markup-compatibility/2006" xmlns:aink="http://schemas.microsoft.com/office/drawing/2016/ink" xmlns:am3d="http://schemas.microsoft.com/office/drawing/2017/model3d" xmlns:o="urn:schemas-microsoft-com:office:office" xmlns:r="http://schemas.openxmlformats.org/officeDocument/2006/relationships" xmlns:m="http://schemas.openxmlformats.org/officeDocument/2006/math" xmlns:v="urn:schemas-microsoft-com:vml" xmlns:wp14="http://schemas.microsoft.com/office/word/2010/wordprocessingDrawing" xmlns:wp="http://schemas.openxmlformats.org/drawingml/2006/wordprocessingDrawing" xmlns:w10="urn:schemas-microsoft-com:office:word" xmlns:w="http://schemas.openxmlformats.org/wordprocessingml/2006/main" xmlns:w14="http://schemas.microsoft.com/office/word/2010/wordml" xmlns:w15="http://schemas.microsoft.com/office/word/2012/wordml" xmlns:w16cex="http://schemas.microsoft.com/office/word/2018/wordml/cex" xmlns:w16cid="http://schemas.microsoft.com/office/word/2016/wordml/cid" xmlns:w16="http://schemas.microsoft.com/office/word/2018/wordml" xmlns:w16se="http://schemas.microsoft.com/office/word/2015/wordml/symex" xmlns:wpg="http://schemas.microsoft.com/office/word/2010/wordprocessingGroup" xmlns:wpi="http://schemas.microsoft.com/office/word/2010/wordprocessingInk" xmlns:wne="http://schemas.microsoft.com/office/word/2006/wordml" xmlns:wps="http://schemas.microsoft.com/office/word/2010/wordprocessingShape" mc:Ignorable="w14 w15 w16se w16cid w16 w16cex wp14">
+<w:numbering xmlns:wpc="http://schemas.microsoft.com/office/word/2010/wordprocessingCanvas" xmlns:cx="http://schemas.microsoft.com/office/drawing/2014/chartex" xmlns:cx1="http://schemas.microsoft.com/office/drawing/2015/9/8/chartex" xmlns:cx2="http://schemas.microsoft.com/office/drawing/2015/10/21/chartex" xmlns:cx3="http://schemas.microsoft.com/office/drawing/2016/5/9/chartex" xmlns:cx4="http://schemas.microsoft.com/office/drawing/2016/5/10/chartex" xmlns:cx5="http://schemas.microsoft.com/office/drawing/2016/5/11/chartex" xmlns:cx6="http://schemas.microsoft.com/office/drawing/2016/5/12/chartex" xmlns:cx7="http://schemas.microsoft.com/office/drawing/2016/5/13/chartex" xmlns:cx8="http://schemas.microsoft.com/office/drawing/2016/5/14/chartex" xmlns:mc="http://schemas.openxmlformats.org/markup-compatibility/2006" xmlns:aink="http://schemas.microsoft.com/office/drawing/2016/ink" xmlns:am3d="http://schemas.microsoft.com/office/drawing/2017/model3d" xmlns:o="urn:schemas-microsoft-com:office:office" xmlns:r="http://schemas.openxmlformats.org/officeDocument/2006/relationships" xmlns:m="http://schemas.openxmlformats.org/officeDocument/2006/math" xmlns:v="urn:schemas-microsoft-com:vml" xmlns:wp14="http://schemas.microsoft.com/office/word/2010/wordprocessingDrawing" xmlns:wp="http://schemas.openxmlformats.org/drawingml/2006/wordprocessingDrawing" xmlns:w10="urn:schemas-microsoft-com:office:word" xmlns:w="http://schemas.openxmlformats.org/wordprocessingml/2006/main" xmlns:w14="http://schemas.microsoft.com/office/word/2010/wordml" xmlns:w15="http://schemas.microsoft.com/office/word/2012/wordml" xmlns:w16cex="http://schemas.microsoft.com/office/word/2018/wordml/cex" xmlns:w16cid="http://schemas.microsoft.com/office/word/2016/wordml/cid" xmlns:w16="http://schemas.microsoft.com/office/word/2018/wordml" xmlns:w16sdtdh="http://schemas.microsoft.com/office/word/2020/wordml/sdtdatahash" xmlns:w16se="http://schemas.microsoft.com/office/word/2015/wordml/symex" xmlns:wpg="http://schemas.microsoft.com/office/word/2010/wordprocessingGroup" xmlns:wpi="http://schemas.microsoft.com/office/word/2010/wordprocessingInk" xmlns:wne="http://schemas.microsoft.com/office/word/2006/wordml" xmlns:wps="http://schemas.microsoft.com/office/word/2010/wordprocessingShape" mc:Ignorable="w14 w15 w16se w16cid w16 w16cex w16sdtdh wp14">
   <w:abstractNum w:abstractNumId="0" w15:restartNumberingAfterBreak="0">
     <w:nsid w:val="2B1C048C"/>
     <w:multiLevelType w:val="hybridMultilevel"/>
@@ -1721,7 +1770,7 @@
 </file>
 
 <file path=word/styles.xml><?xml version="1.0" encoding="utf-8"?>
-<w:styles xmlns:mc="http://schemas.openxmlformats.org/markup-compatibility/2006" xmlns:r="http://schemas.openxmlformats.org/officeDocument/2006/relationships" xmlns:w="http://schemas.openxmlformats.org/wordprocessingml/2006/main" xmlns:w14="http://schemas.microsoft.com/office/word/2010/wordml" xmlns:w15="http://schemas.microsoft.com/office/word/2012/wordml" xmlns:w16cex="http://schemas.microsoft.com/office/word/2018/wordml/cex" xmlns:w16cid="http://schemas.microsoft.com/office/word/2016/wordml/cid" xmlns:w16="http://schemas.microsoft.com/office/word/2018/wordml" xmlns:w16se="http://schemas.microsoft.com/office/word/2015/wordml/symex" mc:Ignorable="w14 w15 w16se w16cid w16 w16cex">
+<w:styles xmlns:mc="http://schemas.openxmlformats.org/markup-compatibility/2006" xmlns:r="http://schemas.openxmlformats.org/officeDocument/2006/relationships" xmlns:w="http://schemas.openxmlformats.org/wordprocessingml/2006/main" xmlns:w14="http://schemas.microsoft.com/office/word/2010/wordml" xmlns:w15="http://schemas.microsoft.com/office/word/2012/wordml" xmlns:w16cex="http://schemas.microsoft.com/office/word/2018/wordml/cex" xmlns:w16cid="http://schemas.microsoft.com/office/word/2016/wordml/cid" xmlns:w16="http://schemas.microsoft.com/office/word/2018/wordml" xmlns:w16sdtdh="http://schemas.microsoft.com/office/word/2020/wordml/sdtdatahash" xmlns:w16se="http://schemas.microsoft.com/office/word/2015/wordml/symex" mc:Ignorable="w14 w15 w16se w16cid w16 w16cex w16sdtdh">
   <w:docDefaults>
     <w:rPrDefault>
       <w:rPr>

</xml_diff>